<commit_message>
Se actualiza memoria y anexos
</commit_message>
<xml_diff>
--- a/docs/Materiales.docx
+++ b/docs/Materiales.docx
@@ -790,6 +790,17 @@
       <w:r>
         <w:t xml:space="preserve"> en YouTube:</w:t>
       </w:r>
+      <w:r>
+        <w:t xml:space="preserve"> </w:t>
+      </w:r>
+      <w:hyperlink r:id="rId7" w:history="1">
+        <w:r>
+          <w:rPr>
+            <w:rStyle w:val="Hipervnculo"/>
+          </w:rPr>
+          <w:t>https://youtu.be/_pu51sUR_xE</w:t>
+        </w:r>
+      </w:hyperlink>
     </w:p>
     <w:p>
       <w:pPr>
@@ -802,53 +813,16 @@
       <w:r>
         <w:t>Enlace alternativo en OneDrive:</w:t>
       </w:r>
-    </w:p>
-    <w:p>
-      <w:pPr>
-        <w:pStyle w:val="Prrafodelista"/>
-        <w:numPr>
-          <w:ilvl w:val="0"/>
-          <w:numId w:val="1"/>
-        </w:numPr>
-      </w:pPr>
-      <w:r>
-        <w:t xml:space="preserve">Enlace al </w:t>
-      </w:r>
-      <w:r>
-        <w:rPr>
-          <w:b/>
-          <w:bCs/>
-        </w:rPr>
-        <w:t>repositorio de GitHub</w:t>
-      </w:r>
-      <w:r>
-        <w:t xml:space="preserve">: </w:t>
-      </w:r>
-      <w:hyperlink r:id="rId7" w:history="1">
-        <w:r>
-          <w:rPr>
-            <w:rStyle w:val="Hipervnculo"/>
-          </w:rPr>
-          <w:t>Daniel-Fernandez-UBU/</w:t>
-        </w:r>
+      <w:r>
+        <w:t xml:space="preserve"> </w:t>
+      </w:r>
+      <w:hyperlink r:id="rId8" w:history="1">
         <w:proofErr w:type="spellStart"/>
         <w:r>
           <w:rPr>
             <w:rStyle w:val="Hipervnculo"/>
           </w:rPr>
-          <w:t>riskReal</w:t>
-        </w:r>
-        <w:r>
-          <w:rPr>
-            <w:rStyle w:val="Hipervnculo"/>
-          </w:rPr>
-          <w:t>U</w:t>
-        </w:r>
-        <w:r>
-          <w:rPr>
-            <w:rStyle w:val="Hipervnculo"/>
-          </w:rPr>
-          <w:t>BU</w:t>
+          <w:t>VídeoProyecto_riskRealApp.mkv</w:t>
         </w:r>
         <w:proofErr w:type="spellEnd"/>
       </w:hyperlink>
@@ -869,12 +843,50 @@
           <w:b/>
           <w:bCs/>
         </w:rPr>
+        <w:t>repositorio de GitHub</w:t>
+      </w:r>
+      <w:r>
+        <w:t xml:space="preserve">: </w:t>
+      </w:r>
+      <w:hyperlink r:id="rId9" w:history="1">
+        <w:r>
+          <w:rPr>
+            <w:rStyle w:val="Hipervnculo"/>
+          </w:rPr>
+          <w:t>Daniel-Fernandez-UBU/</w:t>
+        </w:r>
+        <w:proofErr w:type="spellStart"/>
+        <w:r>
+          <w:rPr>
+            <w:rStyle w:val="Hipervnculo"/>
+          </w:rPr>
+          <w:t>riskRealUBU</w:t>
+        </w:r>
+        <w:proofErr w:type="spellEnd"/>
+      </w:hyperlink>
+    </w:p>
+    <w:p>
+      <w:pPr>
+        <w:pStyle w:val="Prrafodelista"/>
+        <w:numPr>
+          <w:ilvl w:val="0"/>
+          <w:numId w:val="1"/>
+        </w:numPr>
+      </w:pPr>
+      <w:r>
+        <w:t xml:space="preserve">Enlace al </w:t>
+      </w:r>
+      <w:r>
+        <w:rPr>
+          <w:b/>
+          <w:bCs/>
+        </w:rPr>
         <w:t>repositorio de Zube.io</w:t>
       </w:r>
       <w:r>
         <w:t xml:space="preserve">: </w:t>
       </w:r>
-      <w:hyperlink r:id="rId8" w:history="1">
+      <w:hyperlink r:id="rId10" w:history="1">
         <w:proofErr w:type="spellStart"/>
         <w:r>
           <w:rPr>
@@ -902,7 +914,7 @@
       <w:r>
         <w:t xml:space="preserve">Se ha enviado invitación al email: </w:t>
       </w:r>
-      <w:hyperlink r:id="rId9" w:tgtFrame="_blank" w:tooltip="mailto:ubutfgm@gmail.com" w:history="1">
+      <w:hyperlink r:id="rId11" w:tgtFrame="_blank" w:tooltip="mailto:ubutfgm@gmail.com" w:history="1">
         <w:r>
           <w:rPr>
             <w:rStyle w:val="Hipervnculo"/>

</xml_diff>